<commit_message>
Removed tilda files, replaced vbcrlf with env variable 01-15-21 0745
</commit_message>
<xml_diff>
--- a/HelpSaaS/SearchOverview.htm.docx
+++ b/HelpSaaS/SearchOverview.htm.docx
@@ -1,6 +1,6 @@
 
 <file path=word/document.xml><?xml version="1.0" encoding="utf-8"?>
-<w:document xmlns:ve="http://schemas.openxmlformats.org/markup-compatibility/2006" xmlns:o="urn:schemas-microsoft-com:office:office" xmlns:r="http://schemas.openxmlformats.org/officeDocument/2006/relationships" xmlns:m="http://schemas.openxmlformats.org/officeDocument/2006/math" xmlns:v="urn:schemas-microsoft-com:vml" xmlns:wp="http://schemas.openxmlformats.org/drawingml/2006/wordprocessingDrawing" xmlns:w10="urn:schemas-microsoft-com:office:word" xmlns:w="http://schemas.openxmlformats.org/wordprocessingml/2006/main" xmlns:wne="http://schemas.microsoft.com/office/word/2006/wordml">
+<w:document xmlns:wpc="http://schemas.microsoft.com/office/word/2010/wordprocessingCanvas" xmlns:mc="http://schemas.openxmlformats.org/markup-compatibility/2006" xmlns:o="urn:schemas-microsoft-com:office:office" xmlns:r="http://schemas.openxmlformats.org/officeDocument/2006/relationships" xmlns:m="http://schemas.openxmlformats.org/officeDocument/2006/math" xmlns:v="urn:schemas-microsoft-com:vml" xmlns:wp14="http://schemas.microsoft.com/office/word/2010/wordprocessingDrawing" xmlns:wp="http://schemas.openxmlformats.org/drawingml/2006/wordprocessingDrawing" xmlns:w10="urn:schemas-microsoft-com:office:word" xmlns:w="http://schemas.openxmlformats.org/wordprocessingml/2006/main" xmlns:w14="http://schemas.microsoft.com/office/word/2010/wordml" xmlns:w15="http://schemas.microsoft.com/office/word/2012/wordml" xmlns:wpg="http://schemas.microsoft.com/office/word/2010/wordprocessingGroup" xmlns:wpi="http://schemas.microsoft.com/office/word/2010/wordprocessingInk" xmlns:wne="http://schemas.microsoft.com/office/word/2006/wordml" xmlns:wps="http://schemas.microsoft.com/office/word/2010/wordprocessingShape" mc:Ignorable="w14 w15 wp14">
   <w:body>
     <w:tbl>
       <w:tblPr>
@@ -18,7 +18,7 @@
           <w:left w:w="0" w:type="dxa"/>
           <w:right w:w="0" w:type="dxa"/>
         </w:tblCellMar>
-        <w:tblLook w:val="04A0"/>
+        <w:tblLook w:val="04A0" w:firstRow="1" w:lastRow="0" w:firstColumn="1" w:lastColumn="0" w:noHBand="0" w:noVBand="1"/>
       </w:tblPr>
       <w:tblGrid>
         <w:gridCol w:w="9224"/>
@@ -49,6 +49,8 @@
                 <w:rFonts w:eastAsia="Times New Roman"/>
               </w:rPr>
             </w:pPr>
+            <w:bookmarkStart w:id="0" w:name="_GoBack"/>
+            <w:bookmarkEnd w:id="0"/>
             <w:r>
               <w:rPr>
                 <w:rFonts w:eastAsia="Times New Roman"/>
@@ -240,14 +242,7 @@
                   <w:rStyle w:val="Hyperlink"/>
                   <w:color w:val="365F91" w:themeColor="accent1" w:themeShade="BF"/>
                 </w:rPr>
-                <w:t xml:space="preserve">Text </w:t>
-              </w:r>
-              <w:r>
-                <w:rPr>
-                  <w:rStyle w:val="Hyperlink"/>
-                  <w:color w:val="365F91" w:themeColor="accent1" w:themeShade="BF"/>
-                </w:rPr>
-                <w:t>Searches Are Not Case Sensitive</w:t>
+                <w:t>Text Searches Are Not Case Sensitive</w:t>
               </w:r>
             </w:hyperlink>
           </w:p>
@@ -553,7 +548,7 @@
           <w:insideH w:val="single" w:sz="4" w:space="0" w:color="F2F2F2" w:themeColor="background1" w:themeShade="F2"/>
           <w:insideV w:val="single" w:sz="4" w:space="0" w:color="F2F2F2" w:themeColor="background1" w:themeShade="F2"/>
         </w:tblBorders>
-        <w:tblLook w:val="04A0"/>
+        <w:tblLook w:val="04A0" w:firstRow="1" w:lastRow="0" w:firstColumn="1" w:lastColumn="0" w:noHBand="0" w:noVBand="1"/>
       </w:tblPr>
       <w:tblGrid>
         <w:gridCol w:w="3943"/>
@@ -580,14 +575,15 @@
             <w:pPr>
               <w:pStyle w:val="Heading2"/>
               <w:jc w:val="center"/>
+              <w:outlineLvl w:val="1"/>
               <w:rPr>
                 <w:rFonts w:asciiTheme="minorHAnsi" w:eastAsia="Times New Roman" w:hAnsiTheme="minorHAnsi" w:cstheme="minorHAnsi"/>
                 <w:sz w:val="20"/>
                 <w:szCs w:val="20"/>
               </w:rPr>
             </w:pPr>
-            <w:bookmarkStart w:id="0" w:name="_Toc231954442"/>
             <w:bookmarkStart w:id="1" w:name="_ECM_Library_Text"/>
+            <w:bookmarkStart w:id="2" w:name="_Toc231954442"/>
             <w:bookmarkEnd w:id="1"/>
             <w:r>
               <w:rPr>
@@ -595,10 +591,9 @@
                 <w:sz w:val="20"/>
                 <w:szCs w:val="20"/>
               </w:rPr>
-              <w:lastRenderedPageBreak/>
               <w:t>ECM Library Text Search Syntax Quick Tips</w:t>
             </w:r>
-            <w:bookmarkEnd w:id="0"/>
+            <w:bookmarkEnd w:id="2"/>
           </w:p>
           <w:p>
             <w:pPr>
@@ -2059,19 +2054,7 @@
               <w:rPr>
                 <w:rFonts w:asciiTheme="minorHAnsi" w:hAnsiTheme="minorHAnsi" w:cstheme="minorHAnsi"/>
               </w:rPr>
-              <w:t xml:space="preserve">Your company </w:t>
-            </w:r>
-            <w:r>
-              <w:rPr>
-                <w:rFonts w:asciiTheme="minorHAnsi" w:hAnsiTheme="minorHAnsi" w:cstheme="minorHAnsi"/>
-              </w:rPr>
-              <w:t xml:space="preserve">administrator </w:t>
-            </w:r>
-            <w:r>
-              <w:rPr>
-                <w:rFonts w:asciiTheme="minorHAnsi" w:hAnsiTheme="minorHAnsi" w:cstheme="minorHAnsi"/>
-              </w:rPr>
-              <w:t xml:space="preserve">needs to populate the </w:t>
+              <w:t xml:space="preserve">Your company administrator needs to populate the </w:t>
             </w:r>
             <w:proofErr w:type="spellStart"/>
             <w:r>
@@ -2085,31 +2068,7 @@
               <w:rPr>
                 <w:rFonts w:asciiTheme="minorHAnsi" w:hAnsiTheme="minorHAnsi" w:cstheme="minorHAnsi"/>
               </w:rPr>
-              <w:t xml:space="preserve"> using “</w:t>
-            </w:r>
-            <w:r>
-              <w:rPr>
-                <w:rFonts w:asciiTheme="minorHAnsi" w:hAnsiTheme="minorHAnsi" w:cstheme="minorHAnsi"/>
-              </w:rPr>
-              <w:t>Microsoft Thesaurus</w:t>
-            </w:r>
-            <w:r>
-              <w:rPr>
-                <w:rFonts w:asciiTheme="minorHAnsi" w:hAnsiTheme="minorHAnsi" w:cstheme="minorHAnsi"/>
-              </w:rPr>
-              <w:t xml:space="preserve"> through SQL Server”</w:t>
-            </w:r>
-            <w:r>
-              <w:rPr>
-                <w:rFonts w:asciiTheme="minorHAnsi" w:hAnsiTheme="minorHAnsi" w:cstheme="minorHAnsi"/>
-              </w:rPr>
-              <w:t xml:space="preserve"> in order </w:t>
-            </w:r>
-            <w:r>
-              <w:rPr>
-                <w:rFonts w:asciiTheme="minorHAnsi" w:hAnsiTheme="minorHAnsi" w:cstheme="minorHAnsi"/>
-              </w:rPr>
-              <w:t>for you to use this function.</w:t>
+              <w:t xml:space="preserve"> using “Microsoft Thesaurus through SQL Server” in order for you to use this function.</w:t>
             </w:r>
           </w:p>
         </w:tc>
@@ -2282,7 +2241,6 @@
                 <w:i/>
                 <w:color w:val="244061" w:themeColor="accent1" w:themeShade="80"/>
               </w:rPr>
-              <w:lastRenderedPageBreak/>
               <w:t xml:space="preserve">Must be </w:t>
             </w:r>
             <w:r>
@@ -2329,7 +2287,7 @@
           <w:left w:w="0" w:type="dxa"/>
           <w:right w:w="0" w:type="dxa"/>
         </w:tblCellMar>
-        <w:tblLook w:val="04A0"/>
+        <w:tblLook w:val="04A0" w:firstRow="1" w:lastRow="0" w:firstColumn="1" w:lastColumn="0" w:noHBand="0" w:noVBand="1"/>
       </w:tblPr>
       <w:tblGrid>
         <w:gridCol w:w="9224"/>
@@ -2360,7 +2318,7 @@
               <w:spacing w:beforeAutospacing="0" w:after="240" w:afterAutospacing="0"/>
               <w:ind w:left="2232" w:right="1692" w:hanging="180"/>
             </w:pPr>
-            <w:bookmarkStart w:id="2" w:name="_Toc232004422"/>
+            <w:bookmarkStart w:id="3" w:name="_Toc232004422"/>
             <w:r>
               <w:rPr>
                 <w:b/>
@@ -2413,10 +2371,10 @@
                 <w:rFonts w:eastAsia="Times New Roman"/>
               </w:rPr>
             </w:pPr>
-            <w:bookmarkStart w:id="3" w:name="_Search_Option_Details"/>
-            <w:bookmarkStart w:id="4" w:name="_Search_Option_Details_1"/>
-            <w:bookmarkEnd w:id="3"/>
+            <w:bookmarkStart w:id="4" w:name="_Search_Option_Details"/>
+            <w:bookmarkStart w:id="5" w:name="_Search_Option_Details_1"/>
             <w:bookmarkEnd w:id="4"/>
+            <w:bookmarkEnd w:id="5"/>
             <w:r>
               <w:rPr>
                 <w:rFonts w:eastAsia="Times New Roman"/>
@@ -2436,10 +2394,10 @@
                 <w:rFonts w:eastAsia="Times New Roman"/>
               </w:rPr>
             </w:pPr>
-            <w:bookmarkStart w:id="5" w:name="_Toc232004423"/>
-            <w:bookmarkStart w:id="6" w:name="_Toc231954444"/>
+            <w:bookmarkStart w:id="6" w:name="_Toc232004423"/>
             <w:bookmarkStart w:id="7" w:name="_Spelling"/>
-            <w:bookmarkEnd w:id="5"/>
+            <w:bookmarkStart w:id="8" w:name="_Toc231954444"/>
+            <w:bookmarkEnd w:id="6"/>
             <w:bookmarkEnd w:id="7"/>
             <w:r>
               <w:rPr>
@@ -2447,7 +2405,7 @@
               </w:rPr>
               <w:t>Spelling</w:t>
             </w:r>
-            <w:bookmarkEnd w:id="6"/>
+            <w:bookmarkEnd w:id="8"/>
           </w:p>
           <w:p>
             <w:pPr>
@@ -2603,14 +2561,14 @@
                 <w:rFonts w:eastAsia="Times New Roman"/>
               </w:rPr>
             </w:pPr>
-            <w:bookmarkStart w:id="8" w:name="_How_to_Use"/>
-            <w:bookmarkStart w:id="9" w:name="_Toc232004425"/>
-            <w:bookmarkStart w:id="10" w:name="_Toc232004426"/>
-            <w:bookmarkStart w:id="11" w:name="_Toc231954447"/>
+            <w:bookmarkStart w:id="9" w:name="_How_to_Use"/>
+            <w:bookmarkStart w:id="10" w:name="_Toc232004425"/>
+            <w:bookmarkStart w:id="11" w:name="_Toc232004426"/>
             <w:bookmarkStart w:id="12" w:name="_Text_Searches_Are"/>
-            <w:bookmarkEnd w:id="8"/>
+            <w:bookmarkStart w:id="13" w:name="_Toc231954447"/>
             <w:bookmarkEnd w:id="9"/>
             <w:bookmarkEnd w:id="10"/>
+            <w:bookmarkEnd w:id="11"/>
             <w:bookmarkEnd w:id="12"/>
             <w:r>
               <w:rPr>
@@ -2618,7 +2576,7 @@
               </w:rPr>
               <w:t>Text Searches Are Not Case Sensitive</w:t>
             </w:r>
-            <w:bookmarkEnd w:id="11"/>
+            <w:bookmarkEnd w:id="13"/>
           </w:p>
           <w:p>
             <w:pPr>
@@ -2645,10 +2603,10 @@
                 <w:rFonts w:eastAsia="Times New Roman"/>
               </w:rPr>
             </w:pPr>
-            <w:bookmarkStart w:id="13" w:name="_Toc232004427"/>
-            <w:bookmarkStart w:id="14" w:name="_Toc231954448"/>
+            <w:bookmarkStart w:id="14" w:name="_Toc232004427"/>
             <w:bookmarkStart w:id="15" w:name="_Exact_Search_Match"/>
-            <w:bookmarkEnd w:id="13"/>
+            <w:bookmarkStart w:id="16" w:name="_Toc231954448"/>
+            <w:bookmarkEnd w:id="14"/>
             <w:bookmarkEnd w:id="15"/>
             <w:r>
               <w:rPr>
@@ -2656,7 +2614,7 @@
               </w:rPr>
               <w:t>Exact Search Match</w:t>
             </w:r>
-            <w:bookmarkEnd w:id="14"/>
+            <w:bookmarkEnd w:id="16"/>
           </w:p>
           <w:p>
             <w:pPr>
@@ -2767,7 +2725,6 @@
               <w:ind w:left="162"/>
             </w:pPr>
             <w:r>
-              <w:lastRenderedPageBreak/>
               <w:t> Phrases should be enclosed in double quotation marks ("").  For example:</w:t>
             </w:r>
           </w:p>
@@ -2944,7 +2901,7 @@
                 <w:left w:w="0" w:type="dxa"/>
                 <w:right w:w="0" w:type="dxa"/>
               </w:tblCellMar>
-              <w:tblLook w:val="04A0"/>
+              <w:tblLook w:val="04A0" w:firstRow="1" w:lastRow="0" w:firstColumn="1" w:lastColumn="0" w:noHBand="0" w:noVBand="1"/>
             </w:tblPr>
             <w:tblGrid>
               <w:gridCol w:w="960"/>
@@ -10250,14 +10207,14 @@
                 <w:rFonts w:eastAsia="Times New Roman"/>
               </w:rPr>
             </w:pPr>
-            <w:bookmarkStart w:id="16" w:name="_Toc231954451"/>
+            <w:bookmarkStart w:id="17" w:name="_Toc231954451"/>
             <w:r>
               <w:rPr>
                 <w:rFonts w:eastAsia="Times New Roman"/>
               </w:rPr>
               <w:t>Searching on Financials or Numbers:</w:t>
             </w:r>
-            <w:bookmarkEnd w:id="16"/>
+            <w:bookmarkEnd w:id="17"/>
           </w:p>
           <w:p>
             <w:pPr>
@@ -10295,7 +10252,6 @@
               <w:rPr>
                 <w:b/>
               </w:rPr>
-              <w:lastRenderedPageBreak/>
               <w:t>Wildcard use:</w:t>
             </w:r>
             <w:r>
@@ -10326,10 +10282,10 @@
               <w:t>If you put down a time, you need to put quotes around it e.g. “5:30”; otherwise you’ll get a syntax error.</w:t>
             </w:r>
           </w:p>
-          <w:bookmarkStart w:id="17" w:name="_Toc232004431"/>
-          <w:bookmarkStart w:id="18" w:name="_When_to_use"/>
-          <w:bookmarkEnd w:id="17"/>
+          <w:bookmarkStart w:id="18" w:name="_Toc232004431"/>
+          <w:bookmarkStart w:id="19" w:name="_When_to_use"/>
           <w:bookmarkEnd w:id="18"/>
+          <w:bookmarkEnd w:id="19"/>
           <w:p>
             <w:pPr>
               <w:pStyle w:val="NormalWeb"/>
@@ -10396,11 +10352,11 @@
                 <w:rFonts w:eastAsia="Times New Roman"/>
               </w:rPr>
             </w:pPr>
-            <w:bookmarkStart w:id="19" w:name="_Toc232004428"/>
-            <w:bookmarkStart w:id="20" w:name="_Toc231954449"/>
+            <w:bookmarkStart w:id="20" w:name="_Toc232004428"/>
             <w:bookmarkStart w:id="21" w:name="_Inflectional_Search"/>
             <w:bookmarkStart w:id="22" w:name="_Using_Search_Assistant"/>
-            <w:bookmarkEnd w:id="19"/>
+            <w:bookmarkStart w:id="23" w:name="_Toc231954449"/>
+            <w:bookmarkEnd w:id="20"/>
             <w:bookmarkEnd w:id="21"/>
             <w:bookmarkEnd w:id="22"/>
             <w:r>
@@ -10460,15 +10416,7 @@
               <w:t xml:space="preserve"> “gen/view” and then click “okay”.</w:t>
             </w:r>
             <w:r>
-              <w:t xml:space="preserve">  It will bring back to the search screen – </w:t>
-            </w:r>
-            <w:proofErr w:type="gramStart"/>
-            <w:r>
-              <w:t>press enter</w:t>
-            </w:r>
-            <w:proofErr w:type="gramEnd"/>
-            <w:r>
-              <w:t xml:space="preserve"> to search.  Search Assistant can be combined with </w:t>
+              <w:t xml:space="preserve">  It will bring back to the search screen – press enter to search.  Search Assistant can be combined with </w:t>
             </w:r>
             <w:hyperlink w:anchor="_Using_Library_Search,_1" w:history="1">
               <w:r>
@@ -10495,6 +10443,7 @@
             <w:r>
               <w:rPr>
                 <w:rFonts w:eastAsia="Times New Roman"/>
+                <w:noProof/>
               </w:rPr>
               <w:drawing>
                 <wp:inline distT="0" distB="0" distL="0" distR="0">
@@ -10561,7 +10510,7 @@
               </w:rPr>
               <w:t>Inflectional Search</w:t>
             </w:r>
-            <w:bookmarkEnd w:id="20"/>
+            <w:bookmarkEnd w:id="23"/>
           </w:p>
           <w:p>
             <w:pPr>
@@ -10595,7 +10544,6 @@
               <w:rPr>
                 <w:color w:val="000000"/>
               </w:rPr>
-              <w:lastRenderedPageBreak/>
               <w:t xml:space="preserve"> If a word is searched with </w:t>
             </w:r>
             <w:r>
@@ -10794,10 +10742,10 @@
                 <w:rFonts w:eastAsia="Times New Roman"/>
               </w:rPr>
             </w:pPr>
-            <w:bookmarkStart w:id="23" w:name="_Noise_Words"/>
-            <w:bookmarkStart w:id="24" w:name="_Noise_Words_1"/>
-            <w:bookmarkEnd w:id="23"/>
+            <w:bookmarkStart w:id="24" w:name="_Noise_Words"/>
+            <w:bookmarkStart w:id="25" w:name="_Noise_Words_1"/>
             <w:bookmarkEnd w:id="24"/>
+            <w:bookmarkEnd w:id="25"/>
             <w:r>
               <w:rPr>
                 <w:rFonts w:eastAsia="Times New Roman"/>
@@ -10981,14 +10929,14 @@
                 <w:rFonts w:eastAsia="Times New Roman"/>
               </w:rPr>
             </w:pPr>
-            <w:bookmarkStart w:id="25" w:name="_Searching_on_Financials"/>
-            <w:bookmarkStart w:id="26" w:name="_When_Your_Company"/>
-            <w:bookmarkStart w:id="27" w:name="_Toc232004432"/>
-            <w:bookmarkStart w:id="28" w:name="_Classonomy_Search"/>
-            <w:bookmarkEnd w:id="25"/>
+            <w:bookmarkStart w:id="26" w:name="_Searching_on_Financials"/>
+            <w:bookmarkStart w:id="27" w:name="_When_Your_Company"/>
+            <w:bookmarkStart w:id="28" w:name="_Toc232004432"/>
+            <w:bookmarkStart w:id="29" w:name="_Classonomy_Search"/>
             <w:bookmarkEnd w:id="26"/>
             <w:bookmarkEnd w:id="27"/>
             <w:bookmarkEnd w:id="28"/>
+            <w:bookmarkEnd w:id="29"/>
             <w:proofErr w:type="spellStart"/>
             <w:r>
               <w:rPr>
@@ -11016,15 +10964,7 @@
               </w:rPr>
             </w:pPr>
             <w:r>
-              <w:t xml:space="preserve">Your company has the ability to create its own Cross Reference Dictionary, where you can have </w:t>
-            </w:r>
-            <w:proofErr w:type="gramStart"/>
-            <w:r>
-              <w:t>expand</w:t>
-            </w:r>
-            <w:proofErr w:type="gramEnd"/>
-            <w:r>
-              <w:t xml:space="preserve"> a search to automatically include similar words.  </w:t>
+              <w:t xml:space="preserve">Your company has the ability to create its own Cross Reference Dictionary, where you can have expand a search to automatically include similar words.  </w:t>
             </w:r>
             <w:r>
               <w:t xml:space="preserve">  It will expand </w:t>
@@ -11139,14 +11079,14 @@
               <w:ind w:right="612"/>
               <w:jc w:val="both"/>
             </w:pPr>
-            <w:bookmarkStart w:id="29" w:name="_Using_Library_Search,_1"/>
-            <w:bookmarkStart w:id="30" w:name="_Using_Library_Search"/>
-            <w:bookmarkStart w:id="31" w:name="_Using_Library_Search,"/>
-            <w:bookmarkStart w:id="32" w:name="_Using_Other_Search"/>
-            <w:bookmarkEnd w:id="29"/>
+            <w:bookmarkStart w:id="30" w:name="_Using_Library_Search,_1"/>
+            <w:bookmarkStart w:id="31" w:name="_Using_Library_Search"/>
+            <w:bookmarkStart w:id="32" w:name="_Using_Library_Search,"/>
+            <w:bookmarkStart w:id="33" w:name="_Using_Other_Search"/>
             <w:bookmarkEnd w:id="30"/>
             <w:bookmarkEnd w:id="31"/>
             <w:bookmarkEnd w:id="32"/>
+            <w:bookmarkEnd w:id="33"/>
             <w:r>
               <w:t xml:space="preserve">Using </w:t>
             </w:r>
@@ -11171,10 +11111,11 @@
                 <w:rFonts w:eastAsia="Times New Roman"/>
               </w:rPr>
             </w:pPr>
-            <w:bookmarkStart w:id="33" w:name="_Toc232004424"/>
+            <w:bookmarkStart w:id="34" w:name="_Toc232004424"/>
             <w:r>
               <w:rPr>
                 <w:rFonts w:eastAsia="Times New Roman"/>
+                <w:noProof/>
               </w:rPr>
               <w:drawing>
                 <wp:inline distT="0" distB="0" distL="0" distR="0">
@@ -11237,15 +11178,15 @@
                 <w:szCs w:val="28"/>
               </w:rPr>
             </w:pPr>
-            <w:bookmarkStart w:id="34" w:name="_Weights"/>
+            <w:bookmarkStart w:id="35" w:name="_Weights"/>
+            <w:bookmarkEnd w:id="35"/>
+            <w:r>
+              <w:rPr>
+                <w:rFonts w:eastAsia="Times New Roman"/>
+              </w:rPr>
+              <w:t>Weights</w:t>
+            </w:r>
             <w:bookmarkEnd w:id="34"/>
-            <w:r>
-              <w:rPr>
-                <w:rFonts w:eastAsia="Times New Roman"/>
-              </w:rPr>
-              <w:t>Weights</w:t>
-            </w:r>
-            <w:bookmarkEnd w:id="33"/>
           </w:p>
           <w:p>
             <w:pPr>
@@ -11272,8 +11213,8 @@
               <w:pStyle w:val="Heading2"/>
               <w:ind w:left="162"/>
             </w:pPr>
-            <w:bookmarkStart w:id="35" w:name="_Library_Only"/>
-            <w:bookmarkEnd w:id="35"/>
+            <w:bookmarkStart w:id="36" w:name="_Library_Only"/>
+            <w:bookmarkEnd w:id="36"/>
             <w:r>
               <w:t>Library Only</w:t>
             </w:r>
@@ -11294,8 +11235,8 @@
               <w:pStyle w:val="Heading2"/>
               <w:ind w:left="162"/>
             </w:pPr>
-            <w:bookmarkStart w:id="36" w:name="_My_Content_Only"/>
-            <w:bookmarkEnd w:id="36"/>
+            <w:bookmarkStart w:id="37" w:name="_My_Content_Only"/>
+            <w:bookmarkEnd w:id="37"/>
             <w:r>
               <w:t>My Content Only</w:t>
             </w:r>
@@ -11313,8 +11254,8 @@
               <w:pStyle w:val="Heading2"/>
               <w:ind w:left="162"/>
             </w:pPr>
-            <w:bookmarkStart w:id="37" w:name="_Master_Content"/>
-            <w:bookmarkEnd w:id="37"/>
+            <w:bookmarkStart w:id="38" w:name="_Master_Content"/>
+            <w:bookmarkEnd w:id="38"/>
             <w:r>
               <w:t>Master Content</w:t>
             </w:r>
@@ -11335,8 +11276,8 @@
               <w:pStyle w:val="Heading2"/>
               <w:ind w:left="162"/>
             </w:pPr>
-            <w:bookmarkStart w:id="38" w:name="_Limit_a_Search"/>
-            <w:bookmarkEnd w:id="38"/>
+            <w:bookmarkStart w:id="39" w:name="_Limit_a_Search"/>
+            <w:bookmarkEnd w:id="39"/>
             <w:r>
               <w:t>Limit a Search to Emails or Contents</w:t>
             </w:r>
@@ -11352,11 +11293,7 @@
               </w:rPr>
             </w:pPr>
             <w:r>
-              <w:t xml:space="preserve">Click on the button to limit your search if you know you are just interested in emails or just </w:t>
-            </w:r>
-            <w:r>
-              <w:lastRenderedPageBreak/>
-              <w:t>interested in content.  For extensive searches this will speed up the response of search results.</w:t>
+              <w:t>Click on the button to limit your search if you know you are just interested in emails or just interested in content.  For extensive searches this will speed up the response of search results.</w:t>
             </w:r>
           </w:p>
           <w:p>
@@ -11387,22 +11324,10 @@
         </w:rPr>
       </w:pPr>
       <w:r>
-        <w:lastRenderedPageBreak/>
         <w:t> </w:t>
       </w:r>
+      <w:bookmarkEnd w:id="3"/>
     </w:p>
-    <w:bookmarkEnd w:id="2"/>
-    <w:p>
-      <w:pPr>
-        <w:pStyle w:val="NormalWeb"/>
-        <w:spacing w:beforeAutospacing="0" w:after="240" w:afterAutospacing="0"/>
-        <w:ind w:left="252" w:right="702"/>
-        <w:rPr>
-          <w:color w:val="365F91" w:themeColor="accent1" w:themeShade="BF"/>
-        </w:rPr>
-      </w:pPr>
-    </w:p>
-    <w:p/>
     <w:sectPr>
       <w:pgSz w:w="12240" w:h="15840"/>
       <w:pgMar w:top="900" w:right="1440" w:bottom="1440" w:left="1440" w:header="720" w:footer="720" w:gutter="0"/>
@@ -11414,8 +11339,8 @@
 </file>
 
 <file path=word/numbering.xml><?xml version="1.0" encoding="utf-8"?>
-<w:numbering xmlns:ve="http://schemas.openxmlformats.org/markup-compatibility/2006" xmlns:o="urn:schemas-microsoft-com:office:office" xmlns:r="http://schemas.openxmlformats.org/officeDocument/2006/relationships" xmlns:m="http://schemas.openxmlformats.org/officeDocument/2006/math" xmlns:v="urn:schemas-microsoft-com:vml" xmlns:wp="http://schemas.openxmlformats.org/drawingml/2006/wordprocessingDrawing" xmlns:w10="urn:schemas-microsoft-com:office:word" xmlns:w="http://schemas.openxmlformats.org/wordprocessingml/2006/main" xmlns:wne="http://schemas.microsoft.com/office/word/2006/wordml">
-  <w:abstractNum w:abstractNumId="0">
+<w:numbering xmlns:wpc="http://schemas.microsoft.com/office/word/2010/wordprocessingCanvas" xmlns:mc="http://schemas.openxmlformats.org/markup-compatibility/2006" xmlns:o="urn:schemas-microsoft-com:office:office" xmlns:r="http://schemas.openxmlformats.org/officeDocument/2006/relationships" xmlns:m="http://schemas.openxmlformats.org/officeDocument/2006/math" xmlns:v="urn:schemas-microsoft-com:vml" xmlns:wp14="http://schemas.microsoft.com/office/word/2010/wordprocessingDrawing" xmlns:wp="http://schemas.openxmlformats.org/drawingml/2006/wordprocessingDrawing" xmlns:w10="urn:schemas-microsoft-com:office:word" xmlns:w="http://schemas.openxmlformats.org/wordprocessingml/2006/main" xmlns:w14="http://schemas.microsoft.com/office/word/2010/wordml" xmlns:w15="http://schemas.microsoft.com/office/word/2012/wordml" xmlns:wpg="http://schemas.microsoft.com/office/word/2010/wordprocessingGroup" xmlns:wpi="http://schemas.microsoft.com/office/word/2010/wordprocessingInk" xmlns:wne="http://schemas.microsoft.com/office/word/2006/wordml" xmlns:wps="http://schemas.microsoft.com/office/word/2010/wordprocessingShape" mc:Ignorable="w14 w15 wp14">
+  <w:abstractNum w:abstractNumId="0" w15:restartNumberingAfterBreak="0">
     <w:nsid w:val="00336055"/>
     <w:multiLevelType w:val="hybridMultilevel"/>
     <w:tmpl w:val="05D40D06"/>
@@ -11525,7 +11450,7 @@
       </w:pPr>
     </w:lvl>
   </w:abstractNum>
-  <w:abstractNum w:abstractNumId="1">
+  <w:abstractNum w:abstractNumId="1" w15:restartNumberingAfterBreak="0">
     <w:nsid w:val="3696647E"/>
     <w:multiLevelType w:val="hybridMultilevel"/>
     <w:tmpl w:val="E0CECAD6"/>
@@ -11635,7 +11560,7 @@
       </w:pPr>
     </w:lvl>
   </w:abstractNum>
-  <w:abstractNum w:abstractNumId="2">
+  <w:abstractNum w:abstractNumId="2" w15:restartNumberingAfterBreak="0">
     <w:nsid w:val="60E0379B"/>
     <w:multiLevelType w:val="hybridMultilevel"/>
     <w:tmpl w:val="E9086128"/>
@@ -11791,7 +11716,7 @@
 </file>
 
 <file path=word/styles.xml><?xml version="1.0" encoding="utf-8"?>
-<w:styles xmlns:r="http://schemas.openxmlformats.org/officeDocument/2006/relationships" xmlns:w="http://schemas.openxmlformats.org/wordprocessingml/2006/main">
+<w:styles xmlns:mc="http://schemas.openxmlformats.org/markup-compatibility/2006" xmlns:r="http://schemas.openxmlformats.org/officeDocument/2006/relationships" xmlns:w="http://schemas.openxmlformats.org/wordprocessingml/2006/main" xmlns:w14="http://schemas.microsoft.com/office/word/2010/wordml" xmlns:w15="http://schemas.microsoft.com/office/word/2012/wordml" mc:Ignorable="w14 w15">
   <w:docDefaults>
     <w:rPrDefault>
       <w:rPr>
@@ -11807,144 +11732,378 @@
       </w:pPr>
     </w:pPrDefault>
   </w:docDefaults>
-  <w:latentStyles w:defLockedState="0" w:defUIPriority="99" w:defSemiHidden="1" w:defUnhideWhenUsed="1" w:defQFormat="0" w:count="267">
-    <w:lsdException w:name="Normal" w:semiHidden="0" w:uiPriority="0" w:unhideWhenUsed="0" w:qFormat="1"/>
-    <w:lsdException w:name="heading 1" w:semiHidden="0" w:uiPriority="9" w:unhideWhenUsed="0" w:qFormat="1"/>
-    <w:lsdException w:name="heading 2" w:uiPriority="9" w:qFormat="1"/>
-    <w:lsdException w:name="heading 3" w:uiPriority="9" w:qFormat="1"/>
-    <w:lsdException w:name="heading 4" w:uiPriority="9" w:qFormat="1"/>
-    <w:lsdException w:name="heading 5" w:uiPriority="9" w:qFormat="1"/>
-    <w:lsdException w:name="heading 6" w:uiPriority="9" w:qFormat="1"/>
-    <w:lsdException w:name="heading 7" w:uiPriority="9" w:qFormat="1"/>
-    <w:lsdException w:name="heading 8" w:uiPriority="9" w:qFormat="1"/>
-    <w:lsdException w:name="heading 9" w:uiPriority="9" w:qFormat="1"/>
-    <w:lsdException w:name="toc 1" w:uiPriority="39"/>
-    <w:lsdException w:name="toc 2" w:uiPriority="39"/>
-    <w:lsdException w:name="toc 3" w:uiPriority="39"/>
-    <w:lsdException w:name="toc 4" w:uiPriority="39"/>
-    <w:lsdException w:name="toc 5" w:uiPriority="39"/>
-    <w:lsdException w:name="toc 6" w:uiPriority="39"/>
-    <w:lsdException w:name="toc 7" w:uiPriority="39"/>
-    <w:lsdException w:name="toc 8" w:uiPriority="39"/>
-    <w:lsdException w:name="toc 9" w:uiPriority="39"/>
-    <w:lsdException w:name="caption" w:uiPriority="35" w:qFormat="1"/>
-    <w:lsdException w:name="Title" w:semiHidden="0" w:uiPriority="10" w:unhideWhenUsed="0" w:qFormat="1"/>
-    <w:lsdException w:name="Default Paragraph Font" w:uiPriority="1"/>
-    <w:lsdException w:name="Subtitle" w:semiHidden="0" w:uiPriority="11" w:unhideWhenUsed="0" w:qFormat="1"/>
-    <w:lsdException w:name="Strong" w:semiHidden="0" w:uiPriority="22" w:unhideWhenUsed="0" w:qFormat="1"/>
-    <w:lsdException w:name="Emphasis" w:semiHidden="0" w:uiPriority="20" w:unhideWhenUsed="0" w:qFormat="1"/>
-    <w:lsdException w:name="Table Grid" w:semiHidden="0" w:uiPriority="59" w:unhideWhenUsed="0"/>
-    <w:lsdException w:name="Placeholder Text" w:unhideWhenUsed="0"/>
-    <w:lsdException w:name="No Spacing" w:semiHidden="0" w:uiPriority="1" w:unhideWhenUsed="0" w:qFormat="1"/>
-    <w:lsdException w:name="Light Shading" w:semiHidden="0" w:uiPriority="60" w:unhideWhenUsed="0"/>
-    <w:lsdException w:name="Light List" w:semiHidden="0" w:uiPriority="61" w:unhideWhenUsed="0"/>
-    <w:lsdException w:name="Light Grid" w:semiHidden="0" w:uiPriority="62" w:unhideWhenUsed="0"/>
-    <w:lsdException w:name="Medium Shading 1" w:semiHidden="0" w:uiPriority="63" w:unhideWhenUsed="0"/>
-    <w:lsdException w:name="Medium Shading 2" w:semiHidden="0" w:uiPriority="64" w:unhideWhenUsed="0"/>
-    <w:lsdException w:name="Medium List 1" w:semiHidden="0" w:uiPriority="65" w:unhideWhenUsed="0"/>
-    <w:lsdException w:name="Medium List 2" w:semiHidden="0" w:uiPriority="66" w:unhideWhenUsed="0"/>
-    <w:lsdException w:name="Medium Grid 1" w:semiHidden="0" w:uiPriority="67" w:unhideWhenUsed="0"/>
-    <w:lsdException w:name="Medium Grid 2" w:semiHidden="0" w:uiPriority="68" w:unhideWhenUsed="0"/>
-    <w:lsdException w:name="Medium Grid 3" w:semiHidden="0" w:uiPriority="69" w:unhideWhenUsed="0"/>
-    <w:lsdException w:name="Dark List" w:semiHidden="0" w:uiPriority="70" w:unhideWhenUsed="0"/>
-    <w:lsdException w:name="Colorful Shading" w:semiHidden="0" w:uiPriority="71" w:unhideWhenUsed="0"/>
-    <w:lsdException w:name="Colorful List" w:semiHidden="0" w:uiPriority="72" w:unhideWhenUsed="0"/>
-    <w:lsdException w:name="Colorful Grid" w:semiHidden="0" w:uiPriority="73" w:unhideWhenUsed="0"/>
-    <w:lsdException w:name="Light Shading Accent 1" w:semiHidden="0" w:uiPriority="60" w:unhideWhenUsed="0"/>
-    <w:lsdException w:name="Light List Accent 1" w:semiHidden="0" w:uiPriority="61" w:unhideWhenUsed="0"/>
-    <w:lsdException w:name="Light Grid Accent 1" w:semiHidden="0" w:uiPriority="62" w:unhideWhenUsed="0"/>
-    <w:lsdException w:name="Medium Shading 1 Accent 1" w:semiHidden="0" w:uiPriority="63" w:unhideWhenUsed="0"/>
-    <w:lsdException w:name="Medium Shading 2 Accent 1" w:semiHidden="0" w:uiPriority="64" w:unhideWhenUsed="0"/>
-    <w:lsdException w:name="Medium List 1 Accent 1" w:semiHidden="0" w:uiPriority="65" w:unhideWhenUsed="0"/>
-    <w:lsdException w:name="Revision" w:unhideWhenUsed="0"/>
-    <w:lsdException w:name="List Paragraph" w:semiHidden="0" w:uiPriority="34" w:unhideWhenUsed="0" w:qFormat="1"/>
-    <w:lsdException w:name="Quote" w:semiHidden="0" w:uiPriority="29" w:unhideWhenUsed="0" w:qFormat="1"/>
-    <w:lsdException w:name="Intense Quote" w:semiHidden="0" w:uiPriority="30" w:unhideWhenUsed="0" w:qFormat="1"/>
-    <w:lsdException w:name="Medium List 2 Accent 1" w:semiHidden="0" w:uiPriority="66" w:unhideWhenUsed="0"/>
-    <w:lsdException w:name="Medium Grid 1 Accent 1" w:semiHidden="0" w:uiPriority="67" w:unhideWhenUsed="0"/>
-    <w:lsdException w:name="Medium Grid 2 Accent 1" w:semiHidden="0" w:uiPriority="68" w:unhideWhenUsed="0"/>
-    <w:lsdException w:name="Medium Grid 3 Accent 1" w:semiHidden="0" w:uiPriority="69" w:unhideWhenUsed="0"/>
-    <w:lsdException w:name="Dark List Accent 1" w:semiHidden="0" w:uiPriority="70" w:unhideWhenUsed="0"/>
-    <w:lsdException w:name="Colorful Shading Accent 1" w:semiHidden="0" w:uiPriority="71" w:unhideWhenUsed="0"/>
-    <w:lsdException w:name="Colorful List Accent 1" w:semiHidden="0" w:uiPriority="72" w:unhideWhenUsed="0"/>
-    <w:lsdException w:name="Colorful Grid Accent 1" w:semiHidden="0" w:uiPriority="73" w:unhideWhenUsed="0"/>
-    <w:lsdException w:name="Light Shading Accent 2" w:semiHidden="0" w:uiPriority="60" w:unhideWhenUsed="0"/>
-    <w:lsdException w:name="Light List Accent 2" w:semiHidden="0" w:uiPriority="61" w:unhideWhenUsed="0"/>
-    <w:lsdException w:name="Light Grid Accent 2" w:semiHidden="0" w:uiPriority="62" w:unhideWhenUsed="0"/>
-    <w:lsdException w:name="Medium Shading 1 Accent 2" w:semiHidden="0" w:uiPriority="63" w:unhideWhenUsed="0"/>
-    <w:lsdException w:name="Medium Shading 2 Accent 2" w:semiHidden="0" w:uiPriority="64" w:unhideWhenUsed="0"/>
-    <w:lsdException w:name="Medium List 1 Accent 2" w:semiHidden="0" w:uiPriority="65" w:unhideWhenUsed="0"/>
-    <w:lsdException w:name="Medium List 2 Accent 2" w:semiHidden="0" w:uiPriority="66" w:unhideWhenUsed="0"/>
-    <w:lsdException w:name="Medium Grid 1 Accent 2" w:semiHidden="0" w:uiPriority="67" w:unhideWhenUsed="0"/>
-    <w:lsdException w:name="Medium Grid 2 Accent 2" w:semiHidden="0" w:uiPriority="68" w:unhideWhenUsed="0"/>
-    <w:lsdException w:name="Medium Grid 3 Accent 2" w:semiHidden="0" w:uiPriority="69" w:unhideWhenUsed="0"/>
-    <w:lsdException w:name="Dark List Accent 2" w:semiHidden="0" w:uiPriority="70" w:unhideWhenUsed="0"/>
-    <w:lsdException w:name="Colorful Shading Accent 2" w:semiHidden="0" w:uiPriority="71" w:unhideWhenUsed="0"/>
-    <w:lsdException w:name="Colorful List Accent 2" w:semiHidden="0" w:uiPriority="72" w:unhideWhenUsed="0"/>
-    <w:lsdException w:name="Colorful Grid Accent 2" w:semiHidden="0" w:uiPriority="73" w:unhideWhenUsed="0"/>
-    <w:lsdException w:name="Light Shading Accent 3" w:semiHidden="0" w:uiPriority="60" w:unhideWhenUsed="0"/>
-    <w:lsdException w:name="Light List Accent 3" w:semiHidden="0" w:uiPriority="61" w:unhideWhenUsed="0"/>
-    <w:lsdException w:name="Light Grid Accent 3" w:semiHidden="0" w:uiPriority="62" w:unhideWhenUsed="0"/>
-    <w:lsdException w:name="Medium Shading 1 Accent 3" w:semiHidden="0" w:uiPriority="63" w:unhideWhenUsed="0"/>
-    <w:lsdException w:name="Medium Shading 2 Accent 3" w:semiHidden="0" w:uiPriority="64" w:unhideWhenUsed="0"/>
-    <w:lsdException w:name="Medium List 1 Accent 3" w:semiHidden="0" w:uiPriority="65" w:unhideWhenUsed="0"/>
-    <w:lsdException w:name="Medium List 2 Accent 3" w:semiHidden="0" w:uiPriority="66" w:unhideWhenUsed="0"/>
-    <w:lsdException w:name="Medium Grid 1 Accent 3" w:semiHidden="0" w:uiPriority="67" w:unhideWhenUsed="0"/>
-    <w:lsdException w:name="Medium Grid 2 Accent 3" w:semiHidden="0" w:uiPriority="68" w:unhideWhenUsed="0"/>
-    <w:lsdException w:name="Medium Grid 3 Accent 3" w:semiHidden="0" w:uiPriority="69" w:unhideWhenUsed="0"/>
-    <w:lsdException w:name="Dark List Accent 3" w:semiHidden="0" w:uiPriority="70" w:unhideWhenUsed="0"/>
-    <w:lsdException w:name="Colorful Shading Accent 3" w:semiHidden="0" w:uiPriority="71" w:unhideWhenUsed="0"/>
-    <w:lsdException w:name="Colorful List Accent 3" w:semiHidden="0" w:uiPriority="72" w:unhideWhenUsed="0"/>
-    <w:lsdException w:name="Colorful Grid Accent 3" w:semiHidden="0" w:uiPriority="73" w:unhideWhenUsed="0"/>
-    <w:lsdException w:name="Light Shading Accent 4" w:semiHidden="0" w:uiPriority="60" w:unhideWhenUsed="0"/>
-    <w:lsdException w:name="Light List Accent 4" w:semiHidden="0" w:uiPriority="61" w:unhideWhenUsed="0"/>
-    <w:lsdException w:name="Light Grid Accent 4" w:semiHidden="0" w:uiPriority="62" w:unhideWhenUsed="0"/>
-    <w:lsdException w:name="Medium Shading 1 Accent 4" w:semiHidden="0" w:uiPriority="63" w:unhideWhenUsed="0"/>
-    <w:lsdException w:name="Medium Shading 2 Accent 4" w:semiHidden="0" w:uiPriority="64" w:unhideWhenUsed="0"/>
-    <w:lsdException w:name="Medium List 1 Accent 4" w:semiHidden="0" w:uiPriority="65" w:unhideWhenUsed="0"/>
-    <w:lsdException w:name="Medium List 2 Accent 4" w:semiHidden="0" w:uiPriority="66" w:unhideWhenUsed="0"/>
-    <w:lsdException w:name="Medium Grid 1 Accent 4" w:semiHidden="0" w:uiPriority="67" w:unhideWhenUsed="0"/>
-    <w:lsdException w:name="Medium Grid 2 Accent 4" w:semiHidden="0" w:uiPriority="68" w:unhideWhenUsed="0"/>
-    <w:lsdException w:name="Medium Grid 3 Accent 4" w:semiHidden="0" w:uiPriority="69" w:unhideWhenUsed="0"/>
-    <w:lsdException w:name="Dark List Accent 4" w:semiHidden="0" w:uiPriority="70" w:unhideWhenUsed="0"/>
-    <w:lsdException w:name="Colorful Shading Accent 4" w:semiHidden="0" w:uiPriority="71" w:unhideWhenUsed="0"/>
-    <w:lsdException w:name="Colorful List Accent 4" w:semiHidden="0" w:uiPriority="72" w:unhideWhenUsed="0"/>
-    <w:lsdException w:name="Colorful Grid Accent 4" w:semiHidden="0" w:uiPriority="73" w:unhideWhenUsed="0"/>
-    <w:lsdException w:name="Light Shading Accent 5" w:semiHidden="0" w:uiPriority="60" w:unhideWhenUsed="0"/>
-    <w:lsdException w:name="Light List Accent 5" w:semiHidden="0" w:uiPriority="61" w:unhideWhenUsed="0"/>
-    <w:lsdException w:name="Light Grid Accent 5" w:semiHidden="0" w:uiPriority="62" w:unhideWhenUsed="0"/>
-    <w:lsdException w:name="Medium Shading 1 Accent 5" w:semiHidden="0" w:uiPriority="63" w:unhideWhenUsed="0"/>
-    <w:lsdException w:name="Medium Shading 2 Accent 5" w:semiHidden="0" w:uiPriority="64" w:unhideWhenUsed="0"/>
-    <w:lsdException w:name="Medium List 1 Accent 5" w:semiHidden="0" w:uiPriority="65" w:unhideWhenUsed="0"/>
-    <w:lsdException w:name="Medium List 2 Accent 5" w:semiHidden="0" w:uiPriority="66" w:unhideWhenUsed="0"/>
-    <w:lsdException w:name="Medium Grid 1 Accent 5" w:semiHidden="0" w:uiPriority="67" w:unhideWhenUsed="0"/>
-    <w:lsdException w:name="Medium Grid 2 Accent 5" w:semiHidden="0" w:uiPriority="68" w:unhideWhenUsed="0"/>
-    <w:lsdException w:name="Medium Grid 3 Accent 5" w:semiHidden="0" w:uiPriority="69" w:unhideWhenUsed="0"/>
-    <w:lsdException w:name="Dark List Accent 5" w:semiHidden="0" w:uiPriority="70" w:unhideWhenUsed="0"/>
-    <w:lsdException w:name="Colorful Shading Accent 5" w:semiHidden="0" w:uiPriority="71" w:unhideWhenUsed="0"/>
-    <w:lsdException w:name="Colorful List Accent 5" w:semiHidden="0" w:uiPriority="72" w:unhideWhenUsed="0"/>
-    <w:lsdException w:name="Colorful Grid Accent 5" w:semiHidden="0" w:uiPriority="73" w:unhideWhenUsed="0"/>
-    <w:lsdException w:name="Light Shading Accent 6" w:semiHidden="0" w:uiPriority="60" w:unhideWhenUsed="0"/>
-    <w:lsdException w:name="Light List Accent 6" w:semiHidden="0" w:uiPriority="61" w:unhideWhenUsed="0"/>
-    <w:lsdException w:name="Light Grid Accent 6" w:semiHidden="0" w:uiPriority="62" w:unhideWhenUsed="0"/>
-    <w:lsdException w:name="Medium Shading 1 Accent 6" w:semiHidden="0" w:uiPriority="63" w:unhideWhenUsed="0"/>
-    <w:lsdException w:name="Medium Shading 2 Accent 6" w:semiHidden="0" w:uiPriority="64" w:unhideWhenUsed="0"/>
-    <w:lsdException w:name="Medium List 1 Accent 6" w:semiHidden="0" w:uiPriority="65" w:unhideWhenUsed="0"/>
-    <w:lsdException w:name="Medium List 2 Accent 6" w:semiHidden="0" w:uiPriority="66" w:unhideWhenUsed="0"/>
-    <w:lsdException w:name="Medium Grid 1 Accent 6" w:semiHidden="0" w:uiPriority="67" w:unhideWhenUsed="0"/>
-    <w:lsdException w:name="Medium Grid 2 Accent 6" w:semiHidden="0" w:uiPriority="68" w:unhideWhenUsed="0"/>
-    <w:lsdException w:name="Medium Grid 3 Accent 6" w:semiHidden="0" w:uiPriority="69" w:unhideWhenUsed="0"/>
-    <w:lsdException w:name="Dark List Accent 6" w:semiHidden="0" w:uiPriority="70" w:unhideWhenUsed="0"/>
-    <w:lsdException w:name="Colorful Shading Accent 6" w:semiHidden="0" w:uiPriority="71" w:unhideWhenUsed="0"/>
-    <w:lsdException w:name="Colorful List Accent 6" w:semiHidden="0" w:uiPriority="72" w:unhideWhenUsed="0"/>
-    <w:lsdException w:name="Colorful Grid Accent 6" w:semiHidden="0" w:uiPriority="73" w:unhideWhenUsed="0"/>
-    <w:lsdException w:name="Subtle Emphasis" w:semiHidden="0" w:uiPriority="19" w:unhideWhenUsed="0" w:qFormat="1"/>
-    <w:lsdException w:name="Intense Emphasis" w:semiHidden="0" w:uiPriority="21" w:unhideWhenUsed="0" w:qFormat="1"/>
-    <w:lsdException w:name="Subtle Reference" w:semiHidden="0" w:uiPriority="31" w:unhideWhenUsed="0" w:qFormat="1"/>
-    <w:lsdException w:name="Intense Reference" w:semiHidden="0" w:uiPriority="32" w:unhideWhenUsed="0" w:qFormat="1"/>
-    <w:lsdException w:name="Book Title" w:semiHidden="0" w:uiPriority="33" w:unhideWhenUsed="0" w:qFormat="1"/>
-    <w:lsdException w:name="Bibliography" w:uiPriority="37"/>
-    <w:lsdException w:name="TOC Heading" w:uiPriority="39" w:qFormat="1"/>
+  <w:latentStyles w:defLockedState="0" w:defUIPriority="99" w:defSemiHidden="0" w:defUnhideWhenUsed="0" w:defQFormat="0" w:count="371">
+    <w:lsdException w:name="Normal" w:uiPriority="0" w:qFormat="1"/>
+    <w:lsdException w:name="heading 1" w:uiPriority="9" w:qFormat="1"/>
+    <w:lsdException w:name="heading 2" w:semiHidden="1" w:uiPriority="9" w:unhideWhenUsed="1" w:qFormat="1"/>
+    <w:lsdException w:name="heading 3" w:semiHidden="1" w:uiPriority="9" w:unhideWhenUsed="1" w:qFormat="1"/>
+    <w:lsdException w:name="heading 4" w:semiHidden="1" w:uiPriority="9" w:unhideWhenUsed="1" w:qFormat="1"/>
+    <w:lsdException w:name="heading 5" w:semiHidden="1" w:uiPriority="9" w:unhideWhenUsed="1" w:qFormat="1"/>
+    <w:lsdException w:name="heading 6" w:semiHidden="1" w:uiPriority="9" w:unhideWhenUsed="1" w:qFormat="1"/>
+    <w:lsdException w:name="heading 7" w:semiHidden="1" w:uiPriority="9" w:unhideWhenUsed="1" w:qFormat="1"/>
+    <w:lsdException w:name="heading 8" w:semiHidden="1" w:uiPriority="9" w:unhideWhenUsed="1" w:qFormat="1"/>
+    <w:lsdException w:name="heading 9" w:semiHidden="1" w:uiPriority="9" w:unhideWhenUsed="1" w:qFormat="1"/>
+    <w:lsdException w:name="index 1" w:semiHidden="1" w:unhideWhenUsed="1"/>
+    <w:lsdException w:name="index 2" w:semiHidden="1" w:unhideWhenUsed="1"/>
+    <w:lsdException w:name="index 3" w:semiHidden="1" w:unhideWhenUsed="1"/>
+    <w:lsdException w:name="index 4" w:semiHidden="1" w:unhideWhenUsed="1"/>
+    <w:lsdException w:name="index 5" w:semiHidden="1" w:unhideWhenUsed="1"/>
+    <w:lsdException w:name="index 6" w:semiHidden="1" w:unhideWhenUsed="1"/>
+    <w:lsdException w:name="index 7" w:semiHidden="1" w:unhideWhenUsed="1"/>
+    <w:lsdException w:name="index 8" w:semiHidden="1" w:unhideWhenUsed="1"/>
+    <w:lsdException w:name="index 9" w:semiHidden="1" w:unhideWhenUsed="1"/>
+    <w:lsdException w:name="toc 1" w:semiHidden="1" w:uiPriority="39" w:unhideWhenUsed="1"/>
+    <w:lsdException w:name="toc 2" w:semiHidden="1" w:uiPriority="39" w:unhideWhenUsed="1"/>
+    <w:lsdException w:name="toc 3" w:semiHidden="1" w:uiPriority="39" w:unhideWhenUsed="1"/>
+    <w:lsdException w:name="toc 4" w:semiHidden="1" w:uiPriority="39" w:unhideWhenUsed="1"/>
+    <w:lsdException w:name="toc 5" w:semiHidden="1" w:uiPriority="39" w:unhideWhenUsed="1"/>
+    <w:lsdException w:name="toc 6" w:semiHidden="1" w:uiPriority="39" w:unhideWhenUsed="1"/>
+    <w:lsdException w:name="toc 7" w:semiHidden="1" w:uiPriority="39" w:unhideWhenUsed="1"/>
+    <w:lsdException w:name="toc 8" w:semiHidden="1" w:uiPriority="39" w:unhideWhenUsed="1"/>
+    <w:lsdException w:name="toc 9" w:semiHidden="1" w:uiPriority="39" w:unhideWhenUsed="1"/>
+    <w:lsdException w:name="Normal Indent" w:semiHidden="1" w:unhideWhenUsed="1"/>
+    <w:lsdException w:name="footnote text" w:semiHidden="1" w:unhideWhenUsed="1"/>
+    <w:lsdException w:name="annotation text" w:semiHidden="1" w:unhideWhenUsed="1"/>
+    <w:lsdException w:name="header" w:semiHidden="1" w:unhideWhenUsed="1"/>
+    <w:lsdException w:name="footer" w:semiHidden="1" w:unhideWhenUsed="1"/>
+    <w:lsdException w:name="index heading" w:semiHidden="1" w:unhideWhenUsed="1"/>
+    <w:lsdException w:name="caption" w:semiHidden="1" w:uiPriority="35" w:unhideWhenUsed="1" w:qFormat="1"/>
+    <w:lsdException w:name="table of figures" w:semiHidden="1" w:unhideWhenUsed="1"/>
+    <w:lsdException w:name="envelope address" w:semiHidden="1" w:unhideWhenUsed="1"/>
+    <w:lsdException w:name="envelope return" w:semiHidden="1" w:unhideWhenUsed="1"/>
+    <w:lsdException w:name="footnote reference" w:semiHidden="1" w:unhideWhenUsed="1"/>
+    <w:lsdException w:name="annotation reference" w:semiHidden="1" w:unhideWhenUsed="1"/>
+    <w:lsdException w:name="line number" w:semiHidden="1" w:unhideWhenUsed="1"/>
+    <w:lsdException w:name="page number" w:semiHidden="1" w:unhideWhenUsed="1"/>
+    <w:lsdException w:name="endnote reference" w:semiHidden="1" w:unhideWhenUsed="1"/>
+    <w:lsdException w:name="endnote text" w:semiHidden="1" w:unhideWhenUsed="1"/>
+    <w:lsdException w:name="table of authorities" w:semiHidden="1" w:unhideWhenUsed="1"/>
+    <w:lsdException w:name="macro" w:semiHidden="1" w:unhideWhenUsed="1"/>
+    <w:lsdException w:name="toa heading" w:semiHidden="1" w:unhideWhenUsed="1"/>
+    <w:lsdException w:name="List" w:semiHidden="1" w:unhideWhenUsed="1"/>
+    <w:lsdException w:name="List Bullet" w:semiHidden="1" w:unhideWhenUsed="1"/>
+    <w:lsdException w:name="List Number" w:semiHidden="1" w:unhideWhenUsed="1"/>
+    <w:lsdException w:name="List 2" w:semiHidden="1" w:unhideWhenUsed="1"/>
+    <w:lsdException w:name="List 3" w:semiHidden="1" w:unhideWhenUsed="1"/>
+    <w:lsdException w:name="List 4" w:semiHidden="1" w:unhideWhenUsed="1"/>
+    <w:lsdException w:name="List 5" w:semiHidden="1" w:unhideWhenUsed="1"/>
+    <w:lsdException w:name="List Bullet 2" w:semiHidden="1" w:unhideWhenUsed="1"/>
+    <w:lsdException w:name="List Bullet 3" w:semiHidden="1" w:unhideWhenUsed="1"/>
+    <w:lsdException w:name="List Bullet 4" w:semiHidden="1" w:unhideWhenUsed="1"/>
+    <w:lsdException w:name="List Bullet 5" w:semiHidden="1" w:unhideWhenUsed="1"/>
+    <w:lsdException w:name="List Number 2" w:semiHidden="1" w:unhideWhenUsed="1"/>
+    <w:lsdException w:name="List Number 3" w:semiHidden="1" w:unhideWhenUsed="1"/>
+    <w:lsdException w:name="List Number 4" w:semiHidden="1" w:unhideWhenUsed="1"/>
+    <w:lsdException w:name="List Number 5" w:semiHidden="1" w:unhideWhenUsed="1"/>
+    <w:lsdException w:name="Title" w:uiPriority="10" w:qFormat="1"/>
+    <w:lsdException w:name="Closing" w:semiHidden="1" w:unhideWhenUsed="1"/>
+    <w:lsdException w:name="Signature" w:semiHidden="1" w:unhideWhenUsed="1"/>
+    <w:lsdException w:name="Default Paragraph Font" w:semiHidden="1" w:uiPriority="1" w:unhideWhenUsed="1"/>
+    <w:lsdException w:name="Body Text" w:semiHidden="1" w:unhideWhenUsed="1"/>
+    <w:lsdException w:name="Body Text Indent" w:semiHidden="1" w:unhideWhenUsed="1"/>
+    <w:lsdException w:name="List Continue" w:semiHidden="1" w:unhideWhenUsed="1"/>
+    <w:lsdException w:name="List Continue 2" w:semiHidden="1" w:unhideWhenUsed="1"/>
+    <w:lsdException w:name="List Continue 3" w:semiHidden="1" w:unhideWhenUsed="1"/>
+    <w:lsdException w:name="List Continue 4" w:semiHidden="1" w:unhideWhenUsed="1"/>
+    <w:lsdException w:name="List Continue 5" w:semiHidden="1" w:unhideWhenUsed="1"/>
+    <w:lsdException w:name="Message Header" w:semiHidden="1" w:unhideWhenUsed="1"/>
+    <w:lsdException w:name="Subtitle" w:uiPriority="11" w:qFormat="1"/>
+    <w:lsdException w:name="Salutation" w:semiHidden="1" w:unhideWhenUsed="1"/>
+    <w:lsdException w:name="Date" w:semiHidden="1" w:unhideWhenUsed="1"/>
+    <w:lsdException w:name="Body Text First Indent" w:semiHidden="1" w:unhideWhenUsed="1"/>
+    <w:lsdException w:name="Body Text First Indent 2" w:semiHidden="1" w:unhideWhenUsed="1"/>
+    <w:lsdException w:name="Note Heading" w:semiHidden="1" w:unhideWhenUsed="1"/>
+    <w:lsdException w:name="Body Text 2" w:semiHidden="1" w:unhideWhenUsed="1"/>
+    <w:lsdException w:name="Body Text 3" w:semiHidden="1" w:unhideWhenUsed="1"/>
+    <w:lsdException w:name="Body Text Indent 2" w:semiHidden="1" w:unhideWhenUsed="1"/>
+    <w:lsdException w:name="Body Text Indent 3" w:semiHidden="1" w:unhideWhenUsed="1"/>
+    <w:lsdException w:name="Block Text" w:semiHidden="1" w:unhideWhenUsed="1"/>
+    <w:lsdException w:name="Hyperlink" w:semiHidden="1" w:unhideWhenUsed="1"/>
+    <w:lsdException w:name="FollowedHyperlink" w:semiHidden="1" w:unhideWhenUsed="1"/>
+    <w:lsdException w:name="Strong" w:uiPriority="22" w:qFormat="1"/>
+    <w:lsdException w:name="Emphasis" w:uiPriority="20" w:qFormat="1"/>
+    <w:lsdException w:name="Document Map" w:semiHidden="1" w:unhideWhenUsed="1"/>
+    <w:lsdException w:name="Plain Text" w:semiHidden="1" w:unhideWhenUsed="1"/>
+    <w:lsdException w:name="E-mail Signature" w:semiHidden="1" w:unhideWhenUsed="1"/>
+    <w:lsdException w:name="HTML Top of Form" w:semiHidden="1" w:unhideWhenUsed="1"/>
+    <w:lsdException w:name="HTML Bottom of Form" w:semiHidden="1" w:unhideWhenUsed="1"/>
+    <w:lsdException w:name="Normal (Web)" w:semiHidden="1" w:unhideWhenUsed="1"/>
+    <w:lsdException w:name="HTML Acronym" w:semiHidden="1" w:unhideWhenUsed="1"/>
+    <w:lsdException w:name="HTML Address" w:semiHidden="1" w:unhideWhenUsed="1"/>
+    <w:lsdException w:name="HTML Cite" w:semiHidden="1" w:unhideWhenUsed="1"/>
+    <w:lsdException w:name="HTML Code" w:semiHidden="1" w:unhideWhenUsed="1"/>
+    <w:lsdException w:name="HTML Definition" w:semiHidden="1" w:unhideWhenUsed="1"/>
+    <w:lsdException w:name="HTML Keyboard" w:semiHidden="1" w:unhideWhenUsed="1"/>
+    <w:lsdException w:name="HTML Preformatted" w:semiHidden="1" w:unhideWhenUsed="1"/>
+    <w:lsdException w:name="HTML Sample" w:semiHidden="1" w:unhideWhenUsed="1"/>
+    <w:lsdException w:name="HTML Typewriter" w:semiHidden="1" w:unhideWhenUsed="1"/>
+    <w:lsdException w:name="HTML Variable" w:semiHidden="1" w:unhideWhenUsed="1"/>
+    <w:lsdException w:name="Normal Table" w:semiHidden="1" w:unhideWhenUsed="1"/>
+    <w:lsdException w:name="annotation subject" w:semiHidden="1" w:unhideWhenUsed="1"/>
+    <w:lsdException w:name="No List" w:semiHidden="1" w:unhideWhenUsed="1"/>
+    <w:lsdException w:name="Outline List 1" w:semiHidden="1" w:unhideWhenUsed="1"/>
+    <w:lsdException w:name="Outline List 2" w:semiHidden="1" w:unhideWhenUsed="1"/>
+    <w:lsdException w:name="Outline List 3" w:semiHidden="1" w:unhideWhenUsed="1"/>
+    <w:lsdException w:name="Table Simple 1" w:semiHidden="1" w:unhideWhenUsed="1"/>
+    <w:lsdException w:name="Table Simple 2" w:semiHidden="1" w:unhideWhenUsed="1"/>
+    <w:lsdException w:name="Table Simple 3" w:semiHidden="1" w:unhideWhenUsed="1"/>
+    <w:lsdException w:name="Table Classic 1" w:semiHidden="1" w:unhideWhenUsed="1"/>
+    <w:lsdException w:name="Table Classic 2" w:semiHidden="1" w:unhideWhenUsed="1"/>
+    <w:lsdException w:name="Table Classic 3" w:semiHidden="1" w:unhideWhenUsed="1"/>
+    <w:lsdException w:name="Table Classic 4" w:semiHidden="1" w:unhideWhenUsed="1"/>
+    <w:lsdException w:name="Table Colorful 1" w:semiHidden="1" w:unhideWhenUsed="1"/>
+    <w:lsdException w:name="Table Colorful 2" w:semiHidden="1" w:unhideWhenUsed="1"/>
+    <w:lsdException w:name="Table Colorful 3" w:semiHidden="1" w:unhideWhenUsed="1"/>
+    <w:lsdException w:name="Table Columns 1" w:semiHidden="1" w:unhideWhenUsed="1"/>
+    <w:lsdException w:name="Table Columns 2" w:semiHidden="1" w:unhideWhenUsed="1"/>
+    <w:lsdException w:name="Table Columns 3" w:semiHidden="1" w:unhideWhenUsed="1"/>
+    <w:lsdException w:name="Table Columns 4" w:semiHidden="1" w:unhideWhenUsed="1"/>
+    <w:lsdException w:name="Table Columns 5" w:semiHidden="1" w:unhideWhenUsed="1"/>
+    <w:lsdException w:name="Table Grid 1" w:semiHidden="1" w:unhideWhenUsed="1"/>
+    <w:lsdException w:name="Table Grid 2" w:semiHidden="1" w:unhideWhenUsed="1"/>
+    <w:lsdException w:name="Table Grid 3" w:semiHidden="1" w:unhideWhenUsed="1"/>
+    <w:lsdException w:name="Table Grid 4" w:semiHidden="1" w:unhideWhenUsed="1"/>
+    <w:lsdException w:name="Table Grid 5" w:semiHidden="1" w:unhideWhenUsed="1"/>
+    <w:lsdException w:name="Table Grid 6" w:semiHidden="1" w:unhideWhenUsed="1"/>
+    <w:lsdException w:name="Table Grid 7" w:semiHidden="1" w:unhideWhenUsed="1"/>
+    <w:lsdException w:name="Table Grid 8" w:semiHidden="1" w:unhideWhenUsed="1"/>
+    <w:lsdException w:name="Table List 1" w:semiHidden="1" w:unhideWhenUsed="1"/>
+    <w:lsdException w:name="Table List 2" w:semiHidden="1" w:unhideWhenUsed="1"/>
+    <w:lsdException w:name="Table List 3" w:semiHidden="1" w:unhideWhenUsed="1"/>
+    <w:lsdException w:name="Table List 4" w:semiHidden="1" w:unhideWhenUsed="1"/>
+    <w:lsdException w:name="Table List 5" w:semiHidden="1" w:unhideWhenUsed="1"/>
+    <w:lsdException w:name="Table List 6" w:semiHidden="1" w:unhideWhenUsed="1"/>
+    <w:lsdException w:name="Table List 7" w:semiHidden="1" w:unhideWhenUsed="1"/>
+    <w:lsdException w:name="Table List 8" w:semiHidden="1" w:unhideWhenUsed="1"/>
+    <w:lsdException w:name="Table 3D effects 1" w:semiHidden="1" w:unhideWhenUsed="1"/>
+    <w:lsdException w:name="Table 3D effects 2" w:semiHidden="1" w:unhideWhenUsed="1"/>
+    <w:lsdException w:name="Table 3D effects 3" w:semiHidden="1" w:unhideWhenUsed="1"/>
+    <w:lsdException w:name="Table Contemporary" w:semiHidden="1" w:unhideWhenUsed="1"/>
+    <w:lsdException w:name="Table Elegant" w:semiHidden="1" w:unhideWhenUsed="1"/>
+    <w:lsdException w:name="Table Professional" w:semiHidden="1" w:unhideWhenUsed="1"/>
+    <w:lsdException w:name="Table Subtle 1" w:semiHidden="1" w:unhideWhenUsed="1"/>
+    <w:lsdException w:name="Table Subtle 2" w:semiHidden="1" w:unhideWhenUsed="1"/>
+    <w:lsdException w:name="Table Web 1" w:semiHidden="1" w:unhideWhenUsed="1"/>
+    <w:lsdException w:name="Table Web 2" w:semiHidden="1" w:unhideWhenUsed="1"/>
+    <w:lsdException w:name="Table Web 3" w:semiHidden="1" w:unhideWhenUsed="1"/>
+    <w:lsdException w:name="Balloon Text" w:semiHidden="1" w:unhideWhenUsed="1"/>
+    <w:lsdException w:name="Table Grid" w:uiPriority="59"/>
+    <w:lsdException w:name="Table Theme" w:semiHidden="1" w:unhideWhenUsed="1"/>
+    <w:lsdException w:name="Placeholder Text" w:semiHidden="1"/>
+    <w:lsdException w:name="No Spacing" w:uiPriority="1" w:qFormat="1"/>
+    <w:lsdException w:name="Light Shading" w:uiPriority="60"/>
+    <w:lsdException w:name="Light List" w:uiPriority="61"/>
+    <w:lsdException w:name="Light Grid" w:uiPriority="62"/>
+    <w:lsdException w:name="Medium Shading 1" w:uiPriority="63"/>
+    <w:lsdException w:name="Medium Shading 2" w:uiPriority="64"/>
+    <w:lsdException w:name="Medium List 1" w:uiPriority="65"/>
+    <w:lsdException w:name="Medium List 2" w:uiPriority="66"/>
+    <w:lsdException w:name="Medium Grid 1" w:uiPriority="67"/>
+    <w:lsdException w:name="Medium Grid 2" w:uiPriority="68"/>
+    <w:lsdException w:name="Medium Grid 3" w:uiPriority="69"/>
+    <w:lsdException w:name="Dark List" w:uiPriority="70"/>
+    <w:lsdException w:name="Colorful Shading" w:uiPriority="71"/>
+    <w:lsdException w:name="Colorful List" w:uiPriority="72"/>
+    <w:lsdException w:name="Colorful Grid" w:uiPriority="73"/>
+    <w:lsdException w:name="Light Shading Accent 1" w:uiPriority="60"/>
+    <w:lsdException w:name="Light List Accent 1" w:uiPriority="61"/>
+    <w:lsdException w:name="Light Grid Accent 1" w:uiPriority="62"/>
+    <w:lsdException w:name="Medium Shading 1 Accent 1" w:uiPriority="63"/>
+    <w:lsdException w:name="Medium Shading 2 Accent 1" w:uiPriority="64"/>
+    <w:lsdException w:name="Medium List 1 Accent 1" w:uiPriority="65"/>
+    <w:lsdException w:name="Revision" w:semiHidden="1"/>
+    <w:lsdException w:name="List Paragraph" w:uiPriority="34" w:qFormat="1"/>
+    <w:lsdException w:name="Quote" w:uiPriority="29" w:qFormat="1"/>
+    <w:lsdException w:name="Intense Quote" w:uiPriority="30" w:qFormat="1"/>
+    <w:lsdException w:name="Medium List 2 Accent 1" w:uiPriority="66"/>
+    <w:lsdException w:name="Medium Grid 1 Accent 1" w:uiPriority="67"/>
+    <w:lsdException w:name="Medium Grid 2 Accent 1" w:uiPriority="68"/>
+    <w:lsdException w:name="Medium Grid 3 Accent 1" w:uiPriority="69"/>
+    <w:lsdException w:name="Dark List Accent 1" w:uiPriority="70"/>
+    <w:lsdException w:name="Colorful Shading Accent 1" w:uiPriority="71"/>
+    <w:lsdException w:name="Colorful List Accent 1" w:uiPriority="72"/>
+    <w:lsdException w:name="Colorful Grid Accent 1" w:uiPriority="73"/>
+    <w:lsdException w:name="Light Shading Accent 2" w:uiPriority="60"/>
+    <w:lsdException w:name="Light List Accent 2" w:uiPriority="61"/>
+    <w:lsdException w:name="Light Grid Accent 2" w:uiPriority="62"/>
+    <w:lsdException w:name="Medium Shading 1 Accent 2" w:uiPriority="63"/>
+    <w:lsdException w:name="Medium Shading 2 Accent 2" w:uiPriority="64"/>
+    <w:lsdException w:name="Medium List 1 Accent 2" w:uiPriority="65"/>
+    <w:lsdException w:name="Medium List 2 Accent 2" w:uiPriority="66"/>
+    <w:lsdException w:name="Medium Grid 1 Accent 2" w:uiPriority="67"/>
+    <w:lsdException w:name="Medium Grid 2 Accent 2" w:uiPriority="68"/>
+    <w:lsdException w:name="Medium Grid 3 Accent 2" w:uiPriority="69"/>
+    <w:lsdException w:name="Dark List Accent 2" w:uiPriority="70"/>
+    <w:lsdException w:name="Colorful Shading Accent 2" w:uiPriority="71"/>
+    <w:lsdException w:name="Colorful List Accent 2" w:uiPriority="72"/>
+    <w:lsdException w:name="Colorful Grid Accent 2" w:uiPriority="73"/>
+    <w:lsdException w:name="Light Shading Accent 3" w:uiPriority="60"/>
+    <w:lsdException w:name="Light List Accent 3" w:uiPriority="61"/>
+    <w:lsdException w:name="Light Grid Accent 3" w:uiPriority="62"/>
+    <w:lsdException w:name="Medium Shading 1 Accent 3" w:uiPriority="63"/>
+    <w:lsdException w:name="Medium Shading 2 Accent 3" w:uiPriority="64"/>
+    <w:lsdException w:name="Medium List 1 Accent 3" w:uiPriority="65"/>
+    <w:lsdException w:name="Medium List 2 Accent 3" w:uiPriority="66"/>
+    <w:lsdException w:name="Medium Grid 1 Accent 3" w:uiPriority="67"/>
+    <w:lsdException w:name="Medium Grid 2 Accent 3" w:uiPriority="68"/>
+    <w:lsdException w:name="Medium Grid 3 Accent 3" w:uiPriority="69"/>
+    <w:lsdException w:name="Dark List Accent 3" w:uiPriority="70"/>
+    <w:lsdException w:name="Colorful Shading Accent 3" w:uiPriority="71"/>
+    <w:lsdException w:name="Colorful List Accent 3" w:uiPriority="72"/>
+    <w:lsdException w:name="Colorful Grid Accent 3" w:uiPriority="73"/>
+    <w:lsdException w:name="Light Shading Accent 4" w:uiPriority="60"/>
+    <w:lsdException w:name="Light List Accent 4" w:uiPriority="61"/>
+    <w:lsdException w:name="Light Grid Accent 4" w:uiPriority="62"/>
+    <w:lsdException w:name="Medium Shading 1 Accent 4" w:uiPriority="63"/>
+    <w:lsdException w:name="Medium Shading 2 Accent 4" w:uiPriority="64"/>
+    <w:lsdException w:name="Medium List 1 Accent 4" w:uiPriority="65"/>
+    <w:lsdException w:name="Medium List 2 Accent 4" w:uiPriority="66"/>
+    <w:lsdException w:name="Medium Grid 1 Accent 4" w:uiPriority="67"/>
+    <w:lsdException w:name="Medium Grid 2 Accent 4" w:uiPriority="68"/>
+    <w:lsdException w:name="Medium Grid 3 Accent 4" w:uiPriority="69"/>
+    <w:lsdException w:name="Dark List Accent 4" w:uiPriority="70"/>
+    <w:lsdException w:name="Colorful Shading Accent 4" w:uiPriority="71"/>
+    <w:lsdException w:name="Colorful List Accent 4" w:uiPriority="72"/>
+    <w:lsdException w:name="Colorful Grid Accent 4" w:uiPriority="73"/>
+    <w:lsdException w:name="Light Shading Accent 5" w:uiPriority="60"/>
+    <w:lsdException w:name="Light List Accent 5" w:uiPriority="61"/>
+    <w:lsdException w:name="Light Grid Accent 5" w:uiPriority="62"/>
+    <w:lsdException w:name="Medium Shading 1 Accent 5" w:uiPriority="63"/>
+    <w:lsdException w:name="Medium Shading 2 Accent 5" w:uiPriority="64"/>
+    <w:lsdException w:name="Medium List 1 Accent 5" w:uiPriority="65"/>
+    <w:lsdException w:name="Medium List 2 Accent 5" w:uiPriority="66"/>
+    <w:lsdException w:name="Medium Grid 1 Accent 5" w:uiPriority="67"/>
+    <w:lsdException w:name="Medium Grid 2 Accent 5" w:uiPriority="68"/>
+    <w:lsdException w:name="Medium Grid 3 Accent 5" w:uiPriority="69"/>
+    <w:lsdException w:name="Dark List Accent 5" w:uiPriority="70"/>
+    <w:lsdException w:name="Colorful Shading Accent 5" w:uiPriority="71"/>
+    <w:lsdException w:name="Colorful List Accent 5" w:uiPriority="72"/>
+    <w:lsdException w:name="Colorful Grid Accent 5" w:uiPriority="73"/>
+    <w:lsdException w:name="Light Shading Accent 6" w:uiPriority="60"/>
+    <w:lsdException w:name="Light List Accent 6" w:uiPriority="61"/>
+    <w:lsdException w:name="Light Grid Accent 6" w:uiPriority="62"/>
+    <w:lsdException w:name="Medium Shading 1 Accent 6" w:uiPriority="63"/>
+    <w:lsdException w:name="Medium Shading 2 Accent 6" w:uiPriority="64"/>
+    <w:lsdException w:name="Medium List 1 Accent 6" w:uiPriority="65"/>
+    <w:lsdException w:name="Medium List 2 Accent 6" w:uiPriority="66"/>
+    <w:lsdException w:name="Medium Grid 1 Accent 6" w:uiPriority="67"/>
+    <w:lsdException w:name="Medium Grid 2 Accent 6" w:uiPriority="68"/>
+    <w:lsdException w:name="Medium Grid 3 Accent 6" w:uiPriority="69"/>
+    <w:lsdException w:name="Dark List Accent 6" w:uiPriority="70"/>
+    <w:lsdException w:name="Colorful Shading Accent 6" w:uiPriority="71"/>
+    <w:lsdException w:name="Colorful List Accent 6" w:uiPriority="72"/>
+    <w:lsdException w:name="Colorful Grid Accent 6" w:uiPriority="73"/>
+    <w:lsdException w:name="Subtle Emphasis" w:uiPriority="19" w:qFormat="1"/>
+    <w:lsdException w:name="Intense Emphasis" w:uiPriority="21" w:qFormat="1"/>
+    <w:lsdException w:name="Subtle Reference" w:uiPriority="31" w:qFormat="1"/>
+    <w:lsdException w:name="Intense Reference" w:uiPriority="32" w:qFormat="1"/>
+    <w:lsdException w:name="Book Title" w:uiPriority="33" w:qFormat="1"/>
+    <w:lsdException w:name="Bibliography" w:semiHidden="1" w:uiPriority="37" w:unhideWhenUsed="1"/>
+    <w:lsdException w:name="TOC Heading" w:semiHidden="1" w:uiPriority="39" w:unhideWhenUsed="1" w:qFormat="1"/>
+    <w:lsdException w:name="Plain Table 1" w:uiPriority="41"/>
+    <w:lsdException w:name="Plain Table 2" w:uiPriority="42"/>
+    <w:lsdException w:name="Plain Table 3" w:uiPriority="43"/>
+    <w:lsdException w:name="Plain Table 4" w:uiPriority="44"/>
+    <w:lsdException w:name="Plain Table 5" w:uiPriority="45"/>
+    <w:lsdException w:name="Grid Table Light" w:uiPriority="40"/>
+    <w:lsdException w:name="Grid Table 1 Light" w:uiPriority="46"/>
+    <w:lsdException w:name="Grid Table 2" w:uiPriority="47"/>
+    <w:lsdException w:name="Grid Table 3" w:uiPriority="48"/>
+    <w:lsdException w:name="Grid Table 4" w:uiPriority="49"/>
+    <w:lsdException w:name="Grid Table 5 Dark" w:uiPriority="50"/>
+    <w:lsdException w:name="Grid Table 6 Colorful" w:uiPriority="51"/>
+    <w:lsdException w:name="Grid Table 7 Colorful" w:uiPriority="52"/>
+    <w:lsdException w:name="Grid Table 1 Light Accent 1" w:uiPriority="46"/>
+    <w:lsdException w:name="Grid Table 2 Accent 1" w:uiPriority="47"/>
+    <w:lsdException w:name="Grid Table 3 Accent 1" w:uiPriority="48"/>
+    <w:lsdException w:name="Grid Table 4 Accent 1" w:uiPriority="49"/>
+    <w:lsdException w:name="Grid Table 5 Dark Accent 1" w:uiPriority="50"/>
+    <w:lsdException w:name="Grid Table 6 Colorful Accent 1" w:uiPriority="51"/>
+    <w:lsdException w:name="Grid Table 7 Colorful Accent 1" w:uiPriority="52"/>
+    <w:lsdException w:name="Grid Table 1 Light Accent 2" w:uiPriority="46"/>
+    <w:lsdException w:name="Grid Table 2 Accent 2" w:uiPriority="47"/>
+    <w:lsdException w:name="Grid Table 3 Accent 2" w:uiPriority="48"/>
+    <w:lsdException w:name="Grid Table 4 Accent 2" w:uiPriority="49"/>
+    <w:lsdException w:name="Grid Table 5 Dark Accent 2" w:uiPriority="50"/>
+    <w:lsdException w:name="Grid Table 6 Colorful Accent 2" w:uiPriority="51"/>
+    <w:lsdException w:name="Grid Table 7 Colorful Accent 2" w:uiPriority="52"/>
+    <w:lsdException w:name="Grid Table 1 Light Accent 3" w:uiPriority="46"/>
+    <w:lsdException w:name="Grid Table 2 Accent 3" w:uiPriority="47"/>
+    <w:lsdException w:name="Grid Table 3 Accent 3" w:uiPriority="48"/>
+    <w:lsdException w:name="Grid Table 4 Accent 3" w:uiPriority="49"/>
+    <w:lsdException w:name="Grid Table 5 Dark Accent 3" w:uiPriority="50"/>
+    <w:lsdException w:name="Grid Table 6 Colorful Accent 3" w:uiPriority="51"/>
+    <w:lsdException w:name="Grid Table 7 Colorful Accent 3" w:uiPriority="52"/>
+    <w:lsdException w:name="Grid Table 1 Light Accent 4" w:uiPriority="46"/>
+    <w:lsdException w:name="Grid Table 2 Accent 4" w:uiPriority="47"/>
+    <w:lsdException w:name="Grid Table 3 Accent 4" w:uiPriority="48"/>
+    <w:lsdException w:name="Grid Table 4 Accent 4" w:uiPriority="49"/>
+    <w:lsdException w:name="Grid Table 5 Dark Accent 4" w:uiPriority="50"/>
+    <w:lsdException w:name="Grid Table 6 Colorful Accent 4" w:uiPriority="51"/>
+    <w:lsdException w:name="Grid Table 7 Colorful Accent 4" w:uiPriority="52"/>
+    <w:lsdException w:name="Grid Table 1 Light Accent 5" w:uiPriority="46"/>
+    <w:lsdException w:name="Grid Table 2 Accent 5" w:uiPriority="47"/>
+    <w:lsdException w:name="Grid Table 3 Accent 5" w:uiPriority="48"/>
+    <w:lsdException w:name="Grid Table 4 Accent 5" w:uiPriority="49"/>
+    <w:lsdException w:name="Grid Table 5 Dark Accent 5" w:uiPriority="50"/>
+    <w:lsdException w:name="Grid Table 6 Colorful Accent 5" w:uiPriority="51"/>
+    <w:lsdException w:name="Grid Table 7 Colorful Accent 5" w:uiPriority="52"/>
+    <w:lsdException w:name="Grid Table 1 Light Accent 6" w:uiPriority="46"/>
+    <w:lsdException w:name="Grid Table 2 Accent 6" w:uiPriority="47"/>
+    <w:lsdException w:name="Grid Table 3 Accent 6" w:uiPriority="48"/>
+    <w:lsdException w:name="Grid Table 4 Accent 6" w:uiPriority="49"/>
+    <w:lsdException w:name="Grid Table 5 Dark Accent 6" w:uiPriority="50"/>
+    <w:lsdException w:name="Grid Table 6 Colorful Accent 6" w:uiPriority="51"/>
+    <w:lsdException w:name="Grid Table 7 Colorful Accent 6" w:uiPriority="52"/>
+    <w:lsdException w:name="List Table 1 Light" w:uiPriority="46"/>
+    <w:lsdException w:name="List Table 2" w:uiPriority="47"/>
+    <w:lsdException w:name="List Table 3" w:uiPriority="48"/>
+    <w:lsdException w:name="List Table 4" w:uiPriority="49"/>
+    <w:lsdException w:name="List Table 5 Dark" w:uiPriority="50"/>
+    <w:lsdException w:name="List Table 6 Colorful" w:uiPriority="51"/>
+    <w:lsdException w:name="List Table 7 Colorful" w:uiPriority="52"/>
+    <w:lsdException w:name="List Table 1 Light Accent 1" w:uiPriority="46"/>
+    <w:lsdException w:name="List Table 2 Accent 1" w:uiPriority="47"/>
+    <w:lsdException w:name="List Table 3 Accent 1" w:uiPriority="48"/>
+    <w:lsdException w:name="List Table 4 Accent 1" w:uiPriority="49"/>
+    <w:lsdException w:name="List Table 5 Dark Accent 1" w:uiPriority="50"/>
+    <w:lsdException w:name="List Table 6 Colorful Accent 1" w:uiPriority="51"/>
+    <w:lsdException w:name="List Table 7 Colorful Accent 1" w:uiPriority="52"/>
+    <w:lsdException w:name="List Table 1 Light Accent 2" w:uiPriority="46"/>
+    <w:lsdException w:name="List Table 2 Accent 2" w:uiPriority="47"/>
+    <w:lsdException w:name="List Table 3 Accent 2" w:uiPriority="48"/>
+    <w:lsdException w:name="List Table 4 Accent 2" w:uiPriority="49"/>
+    <w:lsdException w:name="List Table 5 Dark Accent 2" w:uiPriority="50"/>
+    <w:lsdException w:name="List Table 6 Colorful Accent 2" w:uiPriority="51"/>
+    <w:lsdException w:name="List Table 7 Colorful Accent 2" w:uiPriority="52"/>
+    <w:lsdException w:name="List Table 1 Light Accent 3" w:uiPriority="46"/>
+    <w:lsdException w:name="List Table 2 Accent 3" w:uiPriority="47"/>
+    <w:lsdException w:name="List Table 3 Accent 3" w:uiPriority="48"/>
+    <w:lsdException w:name="List Table 4 Accent 3" w:uiPriority="49"/>
+    <w:lsdException w:name="List Table 5 Dark Accent 3" w:uiPriority="50"/>
+    <w:lsdException w:name="List Table 6 Colorful Accent 3" w:uiPriority="51"/>
+    <w:lsdException w:name="List Table 7 Colorful Accent 3" w:uiPriority="52"/>
+    <w:lsdException w:name="List Table 1 Light Accent 4" w:uiPriority="46"/>
+    <w:lsdException w:name="List Table 2 Accent 4" w:uiPriority="47"/>
+    <w:lsdException w:name="List Table 3 Accent 4" w:uiPriority="48"/>
+    <w:lsdException w:name="List Table 4 Accent 4" w:uiPriority="49"/>
+    <w:lsdException w:name="List Table 5 Dark Accent 4" w:uiPriority="50"/>
+    <w:lsdException w:name="List Table 6 Colorful Accent 4" w:uiPriority="51"/>
+    <w:lsdException w:name="List Table 7 Colorful Accent 4" w:uiPriority="52"/>
+    <w:lsdException w:name="List Table 1 Light Accent 5" w:uiPriority="46"/>
+    <w:lsdException w:name="List Table 2 Accent 5" w:uiPriority="47"/>
+    <w:lsdException w:name="List Table 3 Accent 5" w:uiPriority="48"/>
+    <w:lsdException w:name="List Table 4 Accent 5" w:uiPriority="49"/>
+    <w:lsdException w:name="List Table 5 Dark Accent 5" w:uiPriority="50"/>
+    <w:lsdException w:name="List Table 6 Colorful Accent 5" w:uiPriority="51"/>
+    <w:lsdException w:name="List Table 7 Colorful Accent 5" w:uiPriority="52"/>
+    <w:lsdException w:name="List Table 1 Light Accent 6" w:uiPriority="46"/>
+    <w:lsdException w:name="List Table 2 Accent 6" w:uiPriority="47"/>
+    <w:lsdException w:name="List Table 3 Accent 6" w:uiPriority="48"/>
+    <w:lsdException w:name="List Table 4 Accent 6" w:uiPriority="49"/>
+    <w:lsdException w:name="List Table 5 Dark Accent 6" w:uiPriority="50"/>
+    <w:lsdException w:name="List Table 6 Colorful Accent 6" w:uiPriority="51"/>
+    <w:lsdException w:name="List Table 7 Colorful Accent 6" w:uiPriority="52"/>
   </w:latentStyles>
   <w:style w:type="paragraph" w:default="1" w:styleId="Normal">
     <w:name w:val="Normal"/>
@@ -12013,7 +12172,6 @@
     <w:uiPriority w:val="99"/>
     <w:semiHidden/>
     <w:unhideWhenUsed/>
-    <w:qFormat/>
     <w:tblPr>
       <w:tblInd w:w="0" w:type="dxa"/>
       <w:tblCellMar>
@@ -12195,12 +12353,6 @@
         <w:insideH w:val="single" w:sz="4" w:space="0" w:color="000000" w:themeColor="text1"/>
         <w:insideV w:val="single" w:sz="4" w:space="0" w:color="000000" w:themeColor="text1"/>
       </w:tblBorders>
-      <w:tblCellMar>
-        <w:top w:w="0" w:type="dxa"/>
-        <w:left w:w="108" w:type="dxa"/>
-        <w:bottom w:w="0" w:type="dxa"/>
-        <w:right w:w="108" w:type="dxa"/>
-      </w:tblCellMar>
     </w:tblPr>
   </w:style>
   <w:style w:type="paragraph" w:styleId="ListParagraph">
@@ -12547,7 +12699,7 @@
 </file>
 
 <file path=customXml/itemProps1.xml><?xml version="1.0" encoding="utf-8"?>
-<ds:datastoreItem xmlns:ds="http://schemas.openxmlformats.org/officeDocument/2006/customXml" ds:itemID="{B7750AF9-5E0F-4326-9B36-43819C396536}">
+<ds:datastoreItem xmlns:ds="http://schemas.openxmlformats.org/officeDocument/2006/customXml" ds:itemID="{40CE4792-8E76-4B16-AF35-1EB9B1939998}">
   <ds:schemaRefs>
     <ds:schemaRef ds:uri="http://schemas.openxmlformats.org/officeDocument/2006/bibliography"/>
   </ds:schemaRefs>

</xml_diff>